<commit_message>
tema 4 - part 2
</commit_message>
<xml_diff>
--- a/tema3/Analiza prin clasificare supervizata.docx
+++ b/tema3/Analiza prin clasificare supervizata.docx
@@ -387,70 +387,115 @@
               </w:rPr>
               <w:t>2</w:t>
             </w:r>
+            <w:r>
+              <w:rPr>
+                <w:bCs/>
+                <w:sz w:val="32"/>
+                <w:szCs w:val="27"/>
+              </w:rPr>
+              <w:t>.1%</w:t>
+            </w:r>
+          </w:p>
+        </w:tc>
+        <w:tc>
+          <w:tcPr>
+            <w:tcW w:w="1545" w:type="pct"/>
+            <w:vAlign w:val="center"/>
+          </w:tcPr>
+          <w:p>
+            <w:pPr>
+              <w:jc w:val="center"/>
+              <w:cnfStyle w:val="000000100000" w:firstRow="0" w:lastRow="0" w:firstColumn="0" w:lastColumn="0" w:oddVBand="0" w:evenVBand="0" w:oddHBand="1" w:evenHBand="0" w:firstRowFirstColumn="0" w:firstRowLastColumn="0" w:lastRowFirstColumn="0" w:lastRowLastColumn="0"/>
+              <w:rPr>
+                <w:bCs/>
+                <w:sz w:val="32"/>
+                <w:szCs w:val="27"/>
+              </w:rPr>
+            </w:pPr>
+            <w:proofErr w:type="spellStart"/>
+            <w:r>
+              <w:rPr>
+                <w:bCs/>
+                <w:sz w:val="32"/>
+                <w:szCs w:val="27"/>
+              </w:rPr>
+              <w:t>minsplit</w:t>
+            </w:r>
+            <w:proofErr w:type="spellEnd"/>
+            <w:r>
+              <w:rPr>
+                <w:bCs/>
+                <w:sz w:val="32"/>
+                <w:szCs w:val="27"/>
+              </w:rPr>
+              <w:t xml:space="preserve">: </w:t>
+            </w:r>
+            <w:r>
+              <w:rPr>
+                <w:bCs/>
+                <w:sz w:val="32"/>
+                <w:szCs w:val="27"/>
+              </w:rPr>
+              <w:t>124</w:t>
+            </w:r>
+          </w:p>
+          <w:p>
+            <w:pPr>
+              <w:jc w:val="center"/>
+              <w:cnfStyle w:val="000000100000" w:firstRow="0" w:lastRow="0" w:firstColumn="0" w:lastColumn="0" w:oddVBand="0" w:evenVBand="0" w:oddHBand="1" w:evenHBand="0" w:firstRowFirstColumn="0" w:firstRowLastColumn="0" w:lastRowFirstColumn="0" w:lastRowLastColumn="0"/>
+              <w:rPr>
+                <w:bCs/>
+                <w:sz w:val="32"/>
+                <w:szCs w:val="27"/>
+              </w:rPr>
+            </w:pPr>
+            <w:r>
+              <w:rPr>
+                <w:bCs/>
+                <w:sz w:val="32"/>
+                <w:szCs w:val="27"/>
+              </w:rPr>
+              <w:t>cp: 0.00</w:t>
+            </w:r>
+            <w:r>
+              <w:rPr>
+                <w:bCs/>
+                <w:sz w:val="32"/>
+                <w:szCs w:val="27"/>
+              </w:rPr>
+              <w:t>78</w:t>
+            </w:r>
+          </w:p>
+          <w:p>
+            <w:pPr>
+              <w:jc w:val="center"/>
+              <w:cnfStyle w:val="000000100000" w:firstRow="0" w:lastRow="0" w:firstColumn="0" w:lastColumn="0" w:oddVBand="0" w:evenVBand="0" w:oddHBand="1" w:evenHBand="0" w:firstRowFirstColumn="0" w:firstRowLastColumn="0" w:lastRowFirstColumn="0" w:lastRowLastColumn="0"/>
+              <w:rPr>
+                <w:bCs/>
+                <w:sz w:val="32"/>
+                <w:szCs w:val="27"/>
+              </w:rPr>
+            </w:pPr>
+            <w:proofErr w:type="spellStart"/>
+            <w:r>
+              <w:rPr>
+                <w:bCs/>
+                <w:sz w:val="32"/>
+                <w:szCs w:val="27"/>
+              </w:rPr>
+              <w:t>maxcomplete</w:t>
+            </w:r>
+            <w:proofErr w:type="spellEnd"/>
+            <w:r>
+              <w:rPr>
+                <w:bCs/>
+                <w:sz w:val="32"/>
+                <w:szCs w:val="27"/>
+              </w:rPr>
+              <w:t>: 113</w:t>
+            </w:r>
             <w:bookmarkStart w:id="0" w:name="_GoBack"/>
             <w:bookmarkEnd w:id="0"/>
-            <w:r>
-              <w:rPr>
-                <w:bCs/>
-                <w:sz w:val="32"/>
-                <w:szCs w:val="27"/>
-              </w:rPr>
-              <w:t>.1%</w:t>
-            </w:r>
-          </w:p>
-        </w:tc>
-        <w:tc>
-          <w:tcPr>
-            <w:tcW w:w="1545" w:type="pct"/>
-            <w:vAlign w:val="center"/>
-          </w:tcPr>
-          <w:p>
-            <w:pPr>
-              <w:jc w:val="center"/>
-              <w:cnfStyle w:val="000000100000" w:firstRow="0" w:lastRow="0" w:firstColumn="0" w:lastColumn="0" w:oddVBand="0" w:evenVBand="0" w:oddHBand="1" w:evenHBand="0" w:firstRowFirstColumn="0" w:firstRowLastColumn="0" w:lastRowFirstColumn="0" w:lastRowLastColumn="0"/>
-              <w:rPr>
-                <w:bCs/>
-                <w:sz w:val="32"/>
-                <w:szCs w:val="27"/>
-              </w:rPr>
-            </w:pPr>
-            <w:proofErr w:type="spellStart"/>
-            <w:r>
-              <w:rPr>
-                <w:bCs/>
-                <w:sz w:val="32"/>
-                <w:szCs w:val="27"/>
-              </w:rPr>
-              <w:t>minsplit</w:t>
-            </w:r>
-            <w:proofErr w:type="spellEnd"/>
-            <w:r>
-              <w:rPr>
-                <w:bCs/>
-                <w:sz w:val="32"/>
-                <w:szCs w:val="27"/>
-              </w:rPr>
-              <w:t>: 20</w:t>
-            </w:r>
-          </w:p>
-          <w:p>
-            <w:pPr>
-              <w:jc w:val="center"/>
-              <w:cnfStyle w:val="000000100000" w:firstRow="0" w:lastRow="0" w:firstColumn="0" w:lastColumn="0" w:oddVBand="0" w:evenVBand="0" w:oddHBand="1" w:evenHBand="0" w:firstRowFirstColumn="0" w:firstRowLastColumn="0" w:lastRowFirstColumn="0" w:lastRowLastColumn="0"/>
-              <w:rPr>
-                <w:bCs/>
-                <w:sz w:val="32"/>
-                <w:szCs w:val="27"/>
-              </w:rPr>
-            </w:pPr>
-            <w:r>
-              <w:rPr>
-                <w:bCs/>
-                <w:sz w:val="32"/>
-                <w:szCs w:val="27"/>
-              </w:rPr>
-              <w:t>cp: 0.005</w:t>
-            </w:r>
           </w:p>
         </w:tc>
         <w:tc>

</xml_diff>